<commit_message>
Manual usuario fix y pdf
</commit_message>
<xml_diff>
--- a/doc/Manual de usuario.docx
+++ b/doc/Manual de usuario.docx
@@ -2,6 +2,8 @@
 <file path=word/document.xml><?xml version="1.0" encoding="utf-8"?>
 <w:document xmlns:wpc="http://schemas.microsoft.com/office/word/2010/wordprocessingCanvas" xmlns:cx="http://schemas.microsoft.com/office/drawing/2014/chartex" xmlns:cx1="http://schemas.microsoft.com/office/drawing/2015/9/8/chartex" xmlns:cx2="http://schemas.microsoft.com/office/drawing/2015/10/21/chartex" xmlns:cx3="http://schemas.microsoft.com/office/drawing/2016/5/9/chartex" xmlns:cx4="http://schemas.microsoft.com/office/drawing/2016/5/10/chartex" xmlns:cx5="http://schemas.microsoft.com/office/drawing/2016/5/11/chartex" xmlns:cx6="http://schemas.microsoft.com/office/drawing/2016/5/12/chartex" xmlns:cx7="http://schemas.microsoft.com/office/drawing/2016/5/13/chartex" xmlns:cx8="http://schemas.microsoft.com/office/drawing/2016/5/14/chartex" xmlns:mc="http://schemas.openxmlformats.org/markup-compatibility/2006" xmlns:aink="http://schemas.microsoft.com/office/drawing/2016/ink" xmlns:am3d="http://schemas.microsoft.com/office/drawing/2017/model3d" xmlns:o="urn:schemas-microsoft-com:office:office" xmlns:r="http://schemas.openxmlformats.org/officeDocument/2006/relationships" xmlns:m="http://schemas.openxmlformats.org/officeDocument/2006/math" xmlns:v="urn:schemas-microsoft-com:vml" xmlns:wp14="http://schemas.microsoft.com/office/word/2010/wordprocessingDrawing" xmlns:wp="http://schemas.openxmlformats.org/drawingml/2006/wordprocessingDrawing" xmlns:w10="urn:schemas-microsoft-com:office:word" xmlns:w="http://schemas.openxmlformats.org/wordprocessingml/2006/main" xmlns:w14="http://schemas.microsoft.com/office/word/2010/wordml" xmlns:w15="http://schemas.microsoft.com/office/word/2012/wordml" xmlns:w16cid="http://schemas.microsoft.com/office/word/2016/wordml/cid" xmlns:w16se="http://schemas.microsoft.com/office/word/2015/wordml/symex" xmlns:wpg="http://schemas.microsoft.com/office/word/2010/wordprocessingGroup" xmlns:wpi="http://schemas.microsoft.com/office/word/2010/wordprocessingInk" xmlns:wne="http://schemas.microsoft.com/office/word/2006/wordml" xmlns:wps="http://schemas.microsoft.com/office/word/2010/wordprocessingShape" mc:Ignorable="w14 w15 w16se w16cid wp14">
   <w:body>
+    <w:bookmarkStart w:id="0" w:name="_GoBack" w:displacedByCustomXml="next"/>
+    <w:bookmarkEnd w:id="0" w:displacedByCustomXml="next"/>
     <w:sdt>
       <w:sdtPr>
         <w:rPr>
@@ -153,6 +155,7 @@
                                     <w:dataBinding w:prefixMappings="xmlns:ns0='http://purl.org/dc/elements/1.1/' xmlns:ns1='http://schemas.openxmlformats.org/package/2006/metadata/core-properties' " w:xpath="/ns1:coreProperties[1]/ns0:subject[1]" w:storeItemID="{6C3C8BC8-F283-45AE-878A-BAB7291924A1}"/>
                                     <w:text/>
                                   </w:sdtPr>
+                                  <w:sdtEndPr/>
                                   <w:sdtContent>
                                     <w:r>
                                       <w:rPr>
@@ -264,6 +267,7 @@
                               <w:dataBinding w:prefixMappings="xmlns:ns0='http://purl.org/dc/elements/1.1/' xmlns:ns1='http://schemas.openxmlformats.org/package/2006/metadata/core-properties' " w:xpath="/ns1:coreProperties[1]/ns0:subject[1]" w:storeItemID="{6C3C8BC8-F283-45AE-878A-BAB7291924A1}"/>
                               <w:text/>
                             </w:sdtPr>
+                            <w:sdtEndPr/>
                             <w:sdtContent>
                               <w:r>
                                 <w:rPr>
@@ -900,6 +904,7 @@
                                     <w:dataBinding w:prefixMappings="xmlns:ns0='http://schemas.openxmlformats.org/officeDocument/2006/extended-properties' " w:xpath="/ns0:Properties[1]/ns0:Company[1]" w:storeItemID="{6668398D-A668-4E3E-A5EB-62B293D839F1}"/>
                                     <w:text/>
                                   </w:sdtPr>
+                                  <w:sdtEndPr/>
                                   <w:sdtContent>
                                     <w:r>
                                       <w:rPr>
@@ -925,6 +930,7 @@
                                   <w:dataBinding w:prefixMappings="xmlns:ns0='http://purl.org/dc/elements/1.1/' xmlns:ns1='http://schemas.openxmlformats.org/package/2006/metadata/core-properties' " w:xpath="/ns1:coreProperties[1]/ns1:category[1]" w:storeItemID="{6C3C8BC8-F283-45AE-878A-BAB7291924A1}"/>
                                   <w:text/>
                                 </w:sdtPr>
+                                <w:sdtEndPr/>
                                 <w:sdtContent>
                                   <w:p>
                                     <w:pPr>
@@ -995,6 +1001,7 @@
                               <w:dataBinding w:prefixMappings="xmlns:ns0='http://schemas.openxmlformats.org/officeDocument/2006/extended-properties' " w:xpath="/ns0:Properties[1]/ns0:Company[1]" w:storeItemID="{6668398D-A668-4E3E-A5EB-62B293D839F1}"/>
                               <w:text/>
                             </w:sdtPr>
+                            <w:sdtEndPr/>
                             <w:sdtContent>
                               <w:r>
                                 <w:rPr>
@@ -1020,6 +1027,7 @@
                             <w:dataBinding w:prefixMappings="xmlns:ns0='http://purl.org/dc/elements/1.1/' xmlns:ns1='http://schemas.openxmlformats.org/package/2006/metadata/core-properties' " w:xpath="/ns1:coreProperties[1]/ns1:category[1]" w:storeItemID="{6C3C8BC8-F283-45AE-878A-BAB7291924A1}"/>
                             <w:text/>
                           </w:sdtPr>
+                          <w:sdtEndPr/>
                           <w:sdtContent>
                             <w:p>
                               <w:pPr>
@@ -1058,6 +1066,13 @@
         </w:p>
         <w:sdt>
           <w:sdtPr>
+            <w:rPr>
+              <w:rFonts w:asciiTheme="minorHAnsi" w:eastAsiaTheme="minorHAnsi" w:hAnsiTheme="minorHAnsi" w:cstheme="minorBidi"/>
+              <w:color w:val="auto"/>
+              <w:sz w:val="22"/>
+              <w:szCs w:val="22"/>
+              <w:lang w:eastAsia="en-US"/>
+            </w:rPr>
             <w:id w:val="1860395176"/>
             <w:docPartObj>
               <w:docPartGallery w:val="Table of Contents"/>
@@ -1066,13 +1081,8 @@
           </w:sdtPr>
           <w:sdtEndPr>
             <w:rPr>
-              <w:rFonts w:asciiTheme="minorHAnsi" w:eastAsiaTheme="minorHAnsi" w:hAnsiTheme="minorHAnsi" w:cstheme="minorBidi"/>
               <w:b/>
               <w:bCs/>
-              <w:color w:val="auto"/>
-              <w:sz w:val="22"/>
-              <w:szCs w:val="22"/>
-              <w:lang w:eastAsia="en-US"/>
             </w:rPr>
           </w:sdtEndPr>
           <w:sdtContent>
@@ -1118,7 +1128,7 @@
                 </w:rPr>
                 <w:fldChar w:fldCharType="separate"/>
               </w:r>
-              <w:hyperlink w:anchor="_Toc526712564" w:history="1">
+              <w:hyperlink w:anchor="_Toc526761290" w:history="1">
                 <w:r>
                   <w:rPr>
                     <w:rStyle w:val="Hipervnculo"/>
@@ -1160,7 +1170,7 @@
                     <w:noProof/>
                     <w:webHidden/>
                   </w:rPr>
-                  <w:instrText xml:space="preserve"> PAGEREF _Toc526712564 \h </w:instrText>
+                  <w:instrText xml:space="preserve"> PAGEREF _Toc526761290 \h </w:instrText>
                 </w:r>
                 <w:r>
                   <w:rPr>
@@ -1204,7 +1214,7 @@
                   <w:lang w:eastAsia="es-ES"/>
                 </w:rPr>
               </w:pPr>
-              <w:hyperlink w:anchor="_Toc526712565" w:history="1">
+              <w:hyperlink w:anchor="_Toc526761291" w:history="1">
                 <w:r>
                   <w:rPr>
                     <w:rStyle w:val="Hipervnculo"/>
@@ -1246,7 +1256,7 @@
                     <w:noProof/>
                     <w:webHidden/>
                   </w:rPr>
-                  <w:instrText xml:space="preserve"> PAGEREF _Toc526712565 \h </w:instrText>
+                  <w:instrText xml:space="preserve"> PAGEREF _Toc526761291 \h </w:instrText>
                 </w:r>
                 <w:r>
                   <w:rPr>
@@ -1290,7 +1300,7 @@
                   <w:lang w:eastAsia="es-ES"/>
                 </w:rPr>
               </w:pPr>
-              <w:hyperlink w:anchor="_Toc526712566" w:history="1">
+              <w:hyperlink w:anchor="_Toc526761292" w:history="1">
                 <w:r>
                   <w:rPr>
                     <w:rStyle w:val="Hipervnculo"/>
@@ -1332,7 +1342,7 @@
                     <w:noProof/>
                     <w:webHidden/>
                   </w:rPr>
-                  <w:instrText xml:space="preserve"> PAGEREF _Toc526712566 \h </w:instrText>
+                  <w:instrText xml:space="preserve"> PAGEREF _Toc526761292 \h </w:instrText>
                 </w:r>
                 <w:r>
                   <w:rPr>
@@ -1376,7 +1386,7 @@
                   <w:lang w:eastAsia="es-ES"/>
                 </w:rPr>
               </w:pPr>
-              <w:hyperlink w:anchor="_Toc526712567" w:history="1">
+              <w:hyperlink w:anchor="_Toc526761293" w:history="1">
                 <w:r>
                   <w:rPr>
                     <w:rStyle w:val="Hipervnculo"/>
@@ -1397,7 +1407,7 @@
                     <w:rStyle w:val="Hipervnculo"/>
                     <w:noProof/>
                   </w:rPr>
-                  <w:t>Funciones</w:t>
+                  <w:t>Login</w:t>
                 </w:r>
                 <w:r>
                   <w:rPr>
@@ -1418,7 +1428,7 @@
                     <w:noProof/>
                     <w:webHidden/>
                   </w:rPr>
-                  <w:instrText xml:space="preserve"> PAGEREF _Toc526712567 \h </w:instrText>
+                  <w:instrText xml:space="preserve"> PAGEREF _Toc526761293 \h </w:instrText>
                 </w:r>
                 <w:r>
                   <w:rPr>
@@ -1439,6 +1449,436 @@
                     <w:webHidden/>
                   </w:rPr>
                   <w:t>3</w:t>
+                </w:r>
+                <w:r>
+                  <w:rPr>
+                    <w:noProof/>
+                    <w:webHidden/>
+                  </w:rPr>
+                  <w:fldChar w:fldCharType="end"/>
+                </w:r>
+              </w:hyperlink>
+            </w:p>
+            <w:p>
+              <w:pPr>
+                <w:pStyle w:val="TDC1"/>
+                <w:tabs>
+                  <w:tab w:val="left" w:pos="440"/>
+                  <w:tab w:val="right" w:leader="dot" w:pos="8494"/>
+                </w:tabs>
+                <w:rPr>
+                  <w:rFonts w:eastAsiaTheme="minorEastAsia"/>
+                  <w:noProof/>
+                  <w:lang w:eastAsia="es-ES"/>
+                </w:rPr>
+              </w:pPr>
+              <w:hyperlink w:anchor="_Toc526761294" w:history="1">
+                <w:r>
+                  <w:rPr>
+                    <w:rStyle w:val="Hipervnculo"/>
+                    <w:noProof/>
+                  </w:rPr>
+                  <w:t>5.</w:t>
+                </w:r>
+                <w:r>
+                  <w:rPr>
+                    <w:rFonts w:eastAsiaTheme="minorEastAsia"/>
+                    <w:noProof/>
+                    <w:lang w:eastAsia="es-ES"/>
+                  </w:rPr>
+                  <w:tab/>
+                </w:r>
+                <w:r>
+                  <w:rPr>
+                    <w:rStyle w:val="Hipervnculo"/>
+                    <w:noProof/>
+                  </w:rPr>
+                  <w:t>Registro</w:t>
+                </w:r>
+                <w:r>
+                  <w:rPr>
+                    <w:noProof/>
+                    <w:webHidden/>
+                  </w:rPr>
+                  <w:tab/>
+                </w:r>
+                <w:r>
+                  <w:rPr>
+                    <w:noProof/>
+                    <w:webHidden/>
+                  </w:rPr>
+                  <w:fldChar w:fldCharType="begin"/>
+                </w:r>
+                <w:r>
+                  <w:rPr>
+                    <w:noProof/>
+                    <w:webHidden/>
+                  </w:rPr>
+                  <w:instrText xml:space="preserve"> PAGEREF _Toc526761294 \h </w:instrText>
+                </w:r>
+                <w:r>
+                  <w:rPr>
+                    <w:noProof/>
+                    <w:webHidden/>
+                  </w:rPr>
+                </w:r>
+                <w:r>
+                  <w:rPr>
+                    <w:noProof/>
+                    <w:webHidden/>
+                  </w:rPr>
+                  <w:fldChar w:fldCharType="separate"/>
+                </w:r>
+                <w:r>
+                  <w:rPr>
+                    <w:noProof/>
+                    <w:webHidden/>
+                  </w:rPr>
+                  <w:t>4</w:t>
+                </w:r>
+                <w:r>
+                  <w:rPr>
+                    <w:noProof/>
+                    <w:webHidden/>
+                  </w:rPr>
+                  <w:fldChar w:fldCharType="end"/>
+                </w:r>
+              </w:hyperlink>
+            </w:p>
+            <w:p>
+              <w:pPr>
+                <w:pStyle w:val="TDC1"/>
+                <w:tabs>
+                  <w:tab w:val="left" w:pos="440"/>
+                  <w:tab w:val="right" w:leader="dot" w:pos="8494"/>
+                </w:tabs>
+                <w:rPr>
+                  <w:rFonts w:eastAsiaTheme="minorEastAsia"/>
+                  <w:noProof/>
+                  <w:lang w:eastAsia="es-ES"/>
+                </w:rPr>
+              </w:pPr>
+              <w:hyperlink w:anchor="_Toc526761295" w:history="1">
+                <w:r>
+                  <w:rPr>
+                    <w:rStyle w:val="Hipervnculo"/>
+                    <w:noProof/>
+                  </w:rPr>
+                  <w:t>6.</w:t>
+                </w:r>
+                <w:r>
+                  <w:rPr>
+                    <w:rFonts w:eastAsiaTheme="minorEastAsia"/>
+                    <w:noProof/>
+                    <w:lang w:eastAsia="es-ES"/>
+                  </w:rPr>
+                  <w:tab/>
+                </w:r>
+                <w:r>
+                  <w:rPr>
+                    <w:rStyle w:val="Hipervnculo"/>
+                    <w:noProof/>
+                  </w:rPr>
+                  <w:t>Cerrar sesión</w:t>
+                </w:r>
+                <w:r>
+                  <w:rPr>
+                    <w:noProof/>
+                    <w:webHidden/>
+                  </w:rPr>
+                  <w:tab/>
+                </w:r>
+                <w:r>
+                  <w:rPr>
+                    <w:noProof/>
+                    <w:webHidden/>
+                  </w:rPr>
+                  <w:fldChar w:fldCharType="begin"/>
+                </w:r>
+                <w:r>
+                  <w:rPr>
+                    <w:noProof/>
+                    <w:webHidden/>
+                  </w:rPr>
+                  <w:instrText xml:space="preserve"> PAGEREF _Toc526761295 \h </w:instrText>
+                </w:r>
+                <w:r>
+                  <w:rPr>
+                    <w:noProof/>
+                    <w:webHidden/>
+                  </w:rPr>
+                </w:r>
+                <w:r>
+                  <w:rPr>
+                    <w:noProof/>
+                    <w:webHidden/>
+                  </w:rPr>
+                  <w:fldChar w:fldCharType="separate"/>
+                </w:r>
+                <w:r>
+                  <w:rPr>
+                    <w:noProof/>
+                    <w:webHidden/>
+                  </w:rPr>
+                  <w:t>4</w:t>
+                </w:r>
+                <w:r>
+                  <w:rPr>
+                    <w:noProof/>
+                    <w:webHidden/>
+                  </w:rPr>
+                  <w:fldChar w:fldCharType="end"/>
+                </w:r>
+              </w:hyperlink>
+            </w:p>
+            <w:p>
+              <w:pPr>
+                <w:pStyle w:val="TDC1"/>
+                <w:tabs>
+                  <w:tab w:val="left" w:pos="440"/>
+                  <w:tab w:val="right" w:leader="dot" w:pos="8494"/>
+                </w:tabs>
+                <w:rPr>
+                  <w:rFonts w:eastAsiaTheme="minorEastAsia"/>
+                  <w:noProof/>
+                  <w:lang w:eastAsia="es-ES"/>
+                </w:rPr>
+              </w:pPr>
+              <w:hyperlink w:anchor="_Toc526761296" w:history="1">
+                <w:r>
+                  <w:rPr>
+                    <w:rStyle w:val="Hipervnculo"/>
+                    <w:noProof/>
+                  </w:rPr>
+                  <w:t>7.</w:t>
+                </w:r>
+                <w:r>
+                  <w:rPr>
+                    <w:rFonts w:eastAsiaTheme="minorEastAsia"/>
+                    <w:noProof/>
+                    <w:lang w:eastAsia="es-ES"/>
+                  </w:rPr>
+                  <w:tab/>
+                </w:r>
+                <w:r>
+                  <w:rPr>
+                    <w:rStyle w:val="Hipervnculo"/>
+                    <w:noProof/>
+                  </w:rPr>
+                  <w:t>Búsqueda de contenido</w:t>
+                </w:r>
+                <w:r>
+                  <w:rPr>
+                    <w:noProof/>
+                    <w:webHidden/>
+                  </w:rPr>
+                  <w:tab/>
+                </w:r>
+                <w:r>
+                  <w:rPr>
+                    <w:noProof/>
+                    <w:webHidden/>
+                  </w:rPr>
+                  <w:fldChar w:fldCharType="begin"/>
+                </w:r>
+                <w:r>
+                  <w:rPr>
+                    <w:noProof/>
+                    <w:webHidden/>
+                  </w:rPr>
+                  <w:instrText xml:space="preserve"> PAGEREF _Toc526761296 \h </w:instrText>
+                </w:r>
+                <w:r>
+                  <w:rPr>
+                    <w:noProof/>
+                    <w:webHidden/>
+                  </w:rPr>
+                </w:r>
+                <w:r>
+                  <w:rPr>
+                    <w:noProof/>
+                    <w:webHidden/>
+                  </w:rPr>
+                  <w:fldChar w:fldCharType="separate"/>
+                </w:r>
+                <w:r>
+                  <w:rPr>
+                    <w:noProof/>
+                    <w:webHidden/>
+                  </w:rPr>
+                  <w:t>5</w:t>
+                </w:r>
+                <w:r>
+                  <w:rPr>
+                    <w:noProof/>
+                    <w:webHidden/>
+                  </w:rPr>
+                  <w:fldChar w:fldCharType="end"/>
+                </w:r>
+              </w:hyperlink>
+            </w:p>
+            <w:p>
+              <w:pPr>
+                <w:pStyle w:val="TDC1"/>
+                <w:tabs>
+                  <w:tab w:val="left" w:pos="440"/>
+                  <w:tab w:val="right" w:leader="dot" w:pos="8494"/>
+                </w:tabs>
+                <w:rPr>
+                  <w:rFonts w:eastAsiaTheme="minorEastAsia"/>
+                  <w:noProof/>
+                  <w:lang w:eastAsia="es-ES"/>
+                </w:rPr>
+              </w:pPr>
+              <w:hyperlink w:anchor="_Toc526761297" w:history="1">
+                <w:r>
+                  <w:rPr>
+                    <w:rStyle w:val="Hipervnculo"/>
+                    <w:noProof/>
+                  </w:rPr>
+                  <w:t>8.</w:t>
+                </w:r>
+                <w:r>
+                  <w:rPr>
+                    <w:rFonts w:eastAsiaTheme="minorEastAsia"/>
+                    <w:noProof/>
+                    <w:lang w:eastAsia="es-ES"/>
+                  </w:rPr>
+                  <w:tab/>
+                </w:r>
+                <w:r>
+                  <w:rPr>
+                    <w:rStyle w:val="Hipervnculo"/>
+                    <w:noProof/>
+                  </w:rPr>
+                  <w:t>Ver la ficha de información de un juego</w:t>
+                </w:r>
+                <w:r>
+                  <w:rPr>
+                    <w:noProof/>
+                    <w:webHidden/>
+                  </w:rPr>
+                  <w:tab/>
+                </w:r>
+                <w:r>
+                  <w:rPr>
+                    <w:noProof/>
+                    <w:webHidden/>
+                  </w:rPr>
+                  <w:fldChar w:fldCharType="begin"/>
+                </w:r>
+                <w:r>
+                  <w:rPr>
+                    <w:noProof/>
+                    <w:webHidden/>
+                  </w:rPr>
+                  <w:instrText xml:space="preserve"> PAGEREF _Toc526761297 \h </w:instrText>
+                </w:r>
+                <w:r>
+                  <w:rPr>
+                    <w:noProof/>
+                    <w:webHidden/>
+                  </w:rPr>
+                </w:r>
+                <w:r>
+                  <w:rPr>
+                    <w:noProof/>
+                    <w:webHidden/>
+                  </w:rPr>
+                  <w:fldChar w:fldCharType="separate"/>
+                </w:r>
+                <w:r>
+                  <w:rPr>
+                    <w:noProof/>
+                    <w:webHidden/>
+                  </w:rPr>
+                  <w:t>6</w:t>
+                </w:r>
+                <w:r>
+                  <w:rPr>
+                    <w:noProof/>
+                    <w:webHidden/>
+                  </w:rPr>
+                  <w:fldChar w:fldCharType="end"/>
+                </w:r>
+              </w:hyperlink>
+            </w:p>
+            <w:p>
+              <w:pPr>
+                <w:pStyle w:val="TDC1"/>
+                <w:tabs>
+                  <w:tab w:val="left" w:pos="440"/>
+                  <w:tab w:val="right" w:leader="dot" w:pos="8494"/>
+                </w:tabs>
+                <w:rPr>
+                  <w:rFonts w:eastAsiaTheme="minorEastAsia"/>
+                  <w:noProof/>
+                  <w:lang w:eastAsia="es-ES"/>
+                </w:rPr>
+              </w:pPr>
+              <w:hyperlink w:anchor="_Toc526761298" w:history="1">
+                <w:r>
+                  <w:rPr>
+                    <w:rStyle w:val="Hipervnculo"/>
+                    <w:noProof/>
+                  </w:rPr>
+                  <w:t>9.</w:t>
+                </w:r>
+                <w:r>
+                  <w:rPr>
+                    <w:rFonts w:eastAsiaTheme="minorEastAsia"/>
+                    <w:noProof/>
+                    <w:lang w:eastAsia="es-ES"/>
+                  </w:rPr>
+                  <w:tab/>
+                </w:r>
+                <w:r>
+                  <w:rPr>
+                    <w:rStyle w:val="Hipervnculo"/>
+                    <w:noProof/>
+                  </w:rPr>
+                  <w:t>Lista de juegos personal</w:t>
+                </w:r>
+                <w:r>
+                  <w:rPr>
+                    <w:noProof/>
+                    <w:webHidden/>
+                  </w:rPr>
+                  <w:tab/>
+                </w:r>
+                <w:r>
+                  <w:rPr>
+                    <w:noProof/>
+                    <w:webHidden/>
+                  </w:rPr>
+                  <w:fldChar w:fldCharType="begin"/>
+                </w:r>
+                <w:r>
+                  <w:rPr>
+                    <w:noProof/>
+                    <w:webHidden/>
+                  </w:rPr>
+                  <w:instrText xml:space="preserve"> PAGEREF _Toc526761298 \h </w:instrText>
+                </w:r>
+                <w:r>
+                  <w:rPr>
+                    <w:noProof/>
+                    <w:webHidden/>
+                  </w:rPr>
+                </w:r>
+                <w:r>
+                  <w:rPr>
+                    <w:noProof/>
+                    <w:webHidden/>
+                  </w:rPr>
+                  <w:fldChar w:fldCharType="separate"/>
+                </w:r>
+                <w:r>
+                  <w:rPr>
+                    <w:noProof/>
+                    <w:webHidden/>
+                  </w:rPr>
+                  <w:t>6</w:t>
                 </w:r>
                 <w:r>
                   <w:rPr>
@@ -1461,13 +1901,13 @@
                   <w:lang w:eastAsia="es-ES"/>
                 </w:rPr>
               </w:pPr>
-              <w:hyperlink w:anchor="_Toc526712568" w:history="1">
+              <w:hyperlink w:anchor="_Toc526761299" w:history="1">
                 <w:r>
                   <w:rPr>
                     <w:rStyle w:val="Hipervnculo"/>
                     <w:noProof/>
                   </w:rPr>
-                  <w:t>Login</w:t>
+                  <w:t>Acceder a la lista de juegos personal</w:t>
                 </w:r>
                 <w:r>
                   <w:rPr>
@@ -1488,7 +1928,7 @@
                     <w:noProof/>
                     <w:webHidden/>
                   </w:rPr>
-                  <w:instrText xml:space="preserve"> PAGEREF _Toc526712568 \h </w:instrText>
+                  <w:instrText xml:space="preserve"> PAGEREF _Toc526761299 \h </w:instrText>
                 </w:r>
                 <w:r>
                   <w:rPr>
@@ -1508,7 +1948,7 @@
                     <w:noProof/>
                     <w:webHidden/>
                   </w:rPr>
-                  <w:t>3</w:t>
+                  <w:t>6</w:t>
                 </w:r>
                 <w:r>
                   <w:rPr>
@@ -1531,13 +1971,13 @@
                   <w:lang w:eastAsia="es-ES"/>
                 </w:rPr>
               </w:pPr>
-              <w:hyperlink w:anchor="_Toc526712569" w:history="1">
+              <w:hyperlink w:anchor="_Toc526761300" w:history="1">
                 <w:r>
                   <w:rPr>
                     <w:rStyle w:val="Hipervnculo"/>
                     <w:noProof/>
                   </w:rPr>
-                  <w:t>Registro</w:t>
+                  <w:t>Añadir o eliminar juegos de la lista personal</w:t>
                 </w:r>
                 <w:r>
                   <w:rPr>
@@ -1558,7 +1998,7 @@
                     <w:noProof/>
                     <w:webHidden/>
                   </w:rPr>
-                  <w:instrText xml:space="preserve"> PAGEREF _Toc526712569 \h </w:instrText>
+                  <w:instrText xml:space="preserve"> PAGEREF _Toc526761300 \h </w:instrText>
                 </w:r>
                 <w:r>
                   <w:rPr>
@@ -1578,7 +2018,93 @@
                     <w:noProof/>
                     <w:webHidden/>
                   </w:rPr>
-                  <w:t>4</w:t>
+                  <w:t>7</w:t>
+                </w:r>
+                <w:r>
+                  <w:rPr>
+                    <w:noProof/>
+                    <w:webHidden/>
+                  </w:rPr>
+                  <w:fldChar w:fldCharType="end"/>
+                </w:r>
+              </w:hyperlink>
+            </w:p>
+            <w:p>
+              <w:pPr>
+                <w:pStyle w:val="TDC1"/>
+                <w:tabs>
+                  <w:tab w:val="left" w:pos="660"/>
+                  <w:tab w:val="right" w:leader="dot" w:pos="8494"/>
+                </w:tabs>
+                <w:rPr>
+                  <w:rFonts w:eastAsiaTheme="minorEastAsia"/>
+                  <w:noProof/>
+                  <w:lang w:eastAsia="es-ES"/>
+                </w:rPr>
+              </w:pPr>
+              <w:hyperlink w:anchor="_Toc526761301" w:history="1">
+                <w:r>
+                  <w:rPr>
+                    <w:rStyle w:val="Hipervnculo"/>
+                    <w:noProof/>
+                  </w:rPr>
+                  <w:t>10.</w:t>
+                </w:r>
+                <w:r>
+                  <w:rPr>
+                    <w:rFonts w:eastAsiaTheme="minorEastAsia"/>
+                    <w:noProof/>
+                    <w:lang w:eastAsia="es-ES"/>
+                  </w:rPr>
+                  <w:tab/>
+                </w:r>
+                <w:r>
+                  <w:rPr>
+                    <w:rStyle w:val="Hipervnculo"/>
+                    <w:noProof/>
+                  </w:rPr>
+                  <w:t>Comentarios</w:t>
+                </w:r>
+                <w:r>
+                  <w:rPr>
+                    <w:noProof/>
+                    <w:webHidden/>
+                  </w:rPr>
+                  <w:tab/>
+                </w:r>
+                <w:r>
+                  <w:rPr>
+                    <w:noProof/>
+                    <w:webHidden/>
+                  </w:rPr>
+                  <w:fldChar w:fldCharType="begin"/>
+                </w:r>
+                <w:r>
+                  <w:rPr>
+                    <w:noProof/>
+                    <w:webHidden/>
+                  </w:rPr>
+                  <w:instrText xml:space="preserve"> PAGEREF _Toc526761301 \h </w:instrText>
+                </w:r>
+                <w:r>
+                  <w:rPr>
+                    <w:noProof/>
+                    <w:webHidden/>
+                  </w:rPr>
+                </w:r>
+                <w:r>
+                  <w:rPr>
+                    <w:noProof/>
+                    <w:webHidden/>
+                  </w:rPr>
+                  <w:fldChar w:fldCharType="separate"/>
+                </w:r>
+                <w:r>
+                  <w:rPr>
+                    <w:noProof/>
+                    <w:webHidden/>
+                  </w:rPr>
+                  <w:t>7</w:t>
                 </w:r>
                 <w:r>
                   <w:rPr>
@@ -1601,13 +2127,13 @@
                   <w:lang w:eastAsia="es-ES"/>
                 </w:rPr>
               </w:pPr>
-              <w:hyperlink w:anchor="_Toc526712570" w:history="1">
+              <w:hyperlink w:anchor="_Toc526761302" w:history="1">
                 <w:r>
                   <w:rPr>
                     <w:rStyle w:val="Hipervnculo"/>
                     <w:noProof/>
                   </w:rPr>
-                  <w:t>Cerrar sesión</w:t>
+                  <w:t>Ver comentarios</w:t>
                 </w:r>
                 <w:r>
                   <w:rPr>
@@ -1628,7 +2154,7 @@
                     <w:noProof/>
                     <w:webHidden/>
                   </w:rPr>
-                  <w:instrText xml:space="preserve"> PAGEREF _Toc526712570 \h </w:instrText>
+                  <w:instrText xml:space="preserve"> PAGEREF _Toc526761302 \h </w:instrText>
                 </w:r>
                 <w:r>
                   <w:rPr>
@@ -1648,7 +2174,7 @@
                     <w:noProof/>
                     <w:webHidden/>
                   </w:rPr>
-                  <w:t>4</w:t>
+                  <w:t>7</w:t>
                 </w:r>
                 <w:r>
                   <w:rPr>
@@ -1671,13 +2197,13 @@
                   <w:lang w:eastAsia="es-ES"/>
                 </w:rPr>
               </w:pPr>
-              <w:hyperlink w:anchor="_Toc526712571" w:history="1">
+              <w:hyperlink w:anchor="_Toc526761303" w:history="1">
                 <w:r>
                   <w:rPr>
                     <w:rStyle w:val="Hipervnculo"/>
                     <w:noProof/>
                   </w:rPr>
-                  <w:t>Búsqueda de contenido</w:t>
+                  <w:t>Crear comentarios</w:t>
                 </w:r>
                 <w:r>
                   <w:rPr>
@@ -1698,497 +2224,7 @@
                     <w:noProof/>
                     <w:webHidden/>
                   </w:rPr>
-                  <w:instrText xml:space="preserve"> PAGEREF _Toc526712571 \h </w:instrText>
-                </w:r>
-                <w:r>
-                  <w:rPr>
-                    <w:noProof/>
-                    <w:webHidden/>
-                  </w:rPr>
-                </w:r>
-                <w:r>
-                  <w:rPr>
-                    <w:noProof/>
-                    <w:webHidden/>
-                  </w:rPr>
-                  <w:fldChar w:fldCharType="separate"/>
-                </w:r>
-                <w:r>
-                  <w:rPr>
-                    <w:noProof/>
-                    <w:webHidden/>
-                  </w:rPr>
-                  <w:t>5</w:t>
-                </w:r>
-                <w:r>
-                  <w:rPr>
-                    <w:noProof/>
-                    <w:webHidden/>
-                  </w:rPr>
-                  <w:fldChar w:fldCharType="end"/>
-                </w:r>
-              </w:hyperlink>
-            </w:p>
-            <w:p>
-              <w:pPr>
-                <w:pStyle w:val="TDC2"/>
-                <w:tabs>
-                  <w:tab w:val="right" w:leader="dot" w:pos="8494"/>
-                </w:tabs>
-                <w:rPr>
-                  <w:rFonts w:eastAsiaTheme="minorEastAsia"/>
-                  <w:noProof/>
-                  <w:lang w:eastAsia="es-ES"/>
-                </w:rPr>
-              </w:pPr>
-              <w:hyperlink w:anchor="_Toc526712572" w:history="1">
-                <w:r>
-                  <w:rPr>
-                    <w:rStyle w:val="Hipervnculo"/>
-                    <w:noProof/>
-                  </w:rPr>
-                  <w:t>Ver la ficha de información de un juego</w:t>
-                </w:r>
-                <w:r>
-                  <w:rPr>
-                    <w:noProof/>
-                    <w:webHidden/>
-                  </w:rPr>
-                  <w:tab/>
-                </w:r>
-                <w:r>
-                  <w:rPr>
-                    <w:noProof/>
-                    <w:webHidden/>
-                  </w:rPr>
-                  <w:fldChar w:fldCharType="begin"/>
-                </w:r>
-                <w:r>
-                  <w:rPr>
-                    <w:noProof/>
-                    <w:webHidden/>
-                  </w:rPr>
-                  <w:instrText xml:space="preserve"> PAGEREF _Toc526712572 \h </w:instrText>
-                </w:r>
-                <w:r>
-                  <w:rPr>
-                    <w:noProof/>
-                    <w:webHidden/>
-                  </w:rPr>
-                </w:r>
-                <w:r>
-                  <w:rPr>
-                    <w:noProof/>
-                    <w:webHidden/>
-                  </w:rPr>
-                  <w:fldChar w:fldCharType="separate"/>
-                </w:r>
-                <w:r>
-                  <w:rPr>
-                    <w:noProof/>
-                    <w:webHidden/>
-                  </w:rPr>
-                  <w:t>6</w:t>
-                </w:r>
-                <w:r>
-                  <w:rPr>
-                    <w:noProof/>
-                    <w:webHidden/>
-                  </w:rPr>
-                  <w:fldChar w:fldCharType="end"/>
-                </w:r>
-              </w:hyperlink>
-            </w:p>
-            <w:p>
-              <w:pPr>
-                <w:pStyle w:val="TDC2"/>
-                <w:tabs>
-                  <w:tab w:val="right" w:leader="dot" w:pos="8494"/>
-                </w:tabs>
-                <w:rPr>
-                  <w:rFonts w:eastAsiaTheme="minorEastAsia"/>
-                  <w:noProof/>
-                  <w:lang w:eastAsia="es-ES"/>
-                </w:rPr>
-              </w:pPr>
-              <w:hyperlink w:anchor="_Toc526712573" w:history="1">
-                <w:r>
-                  <w:rPr>
-                    <w:rStyle w:val="Hipervnculo"/>
-                    <w:noProof/>
-                  </w:rPr>
-                  <w:t>Lista de juegos personal</w:t>
-                </w:r>
-                <w:r>
-                  <w:rPr>
-                    <w:noProof/>
-                    <w:webHidden/>
-                  </w:rPr>
-                  <w:tab/>
-                </w:r>
-                <w:r>
-                  <w:rPr>
-                    <w:noProof/>
-                    <w:webHidden/>
-                  </w:rPr>
-                  <w:fldChar w:fldCharType="begin"/>
-                </w:r>
-                <w:r>
-                  <w:rPr>
-                    <w:noProof/>
-                    <w:webHidden/>
-                  </w:rPr>
-                  <w:instrText xml:space="preserve"> PAGEREF _Toc526712573 \h </w:instrText>
-                </w:r>
-                <w:r>
-                  <w:rPr>
-                    <w:noProof/>
-                    <w:webHidden/>
-                  </w:rPr>
-                </w:r>
-                <w:r>
-                  <w:rPr>
-                    <w:noProof/>
-                    <w:webHidden/>
-                  </w:rPr>
-                  <w:fldChar w:fldCharType="separate"/>
-                </w:r>
-                <w:r>
-                  <w:rPr>
-                    <w:noProof/>
-                    <w:webHidden/>
-                  </w:rPr>
-                  <w:t>6</w:t>
-                </w:r>
-                <w:r>
-                  <w:rPr>
-                    <w:noProof/>
-                    <w:webHidden/>
-                  </w:rPr>
-                  <w:fldChar w:fldCharType="end"/>
-                </w:r>
-              </w:hyperlink>
-            </w:p>
-            <w:p>
-              <w:pPr>
-                <w:pStyle w:val="TDC3"/>
-                <w:tabs>
-                  <w:tab w:val="right" w:leader="dot" w:pos="8494"/>
-                </w:tabs>
-                <w:rPr>
-                  <w:rFonts w:eastAsiaTheme="minorEastAsia"/>
-                  <w:noProof/>
-                  <w:lang w:eastAsia="es-ES"/>
-                </w:rPr>
-              </w:pPr>
-              <w:hyperlink w:anchor="_Toc526712574" w:history="1">
-                <w:r>
-                  <w:rPr>
-                    <w:rStyle w:val="Hipervnculo"/>
-                    <w:noProof/>
-                  </w:rPr>
-                  <w:t>Acceder a la lista de juegos personal</w:t>
-                </w:r>
-                <w:r>
-                  <w:rPr>
-                    <w:noProof/>
-                    <w:webHidden/>
-                  </w:rPr>
-                  <w:tab/>
-                </w:r>
-                <w:r>
-                  <w:rPr>
-                    <w:noProof/>
-                    <w:webHidden/>
-                  </w:rPr>
-                  <w:fldChar w:fldCharType="begin"/>
-                </w:r>
-                <w:r>
-                  <w:rPr>
-                    <w:noProof/>
-                    <w:webHidden/>
-                  </w:rPr>
-                  <w:instrText xml:space="preserve"> PAGEREF _Toc526712574 \h </w:instrText>
-                </w:r>
-                <w:r>
-                  <w:rPr>
-                    <w:noProof/>
-                    <w:webHidden/>
-                  </w:rPr>
-                </w:r>
-                <w:r>
-                  <w:rPr>
-                    <w:noProof/>
-                    <w:webHidden/>
-                  </w:rPr>
-                  <w:fldChar w:fldCharType="separate"/>
-                </w:r>
-                <w:r>
-                  <w:rPr>
-                    <w:noProof/>
-                    <w:webHidden/>
-                  </w:rPr>
-                  <w:t>6</w:t>
-                </w:r>
-                <w:r>
-                  <w:rPr>
-                    <w:noProof/>
-                    <w:webHidden/>
-                  </w:rPr>
-                  <w:fldChar w:fldCharType="end"/>
-                </w:r>
-              </w:hyperlink>
-            </w:p>
-            <w:p>
-              <w:pPr>
-                <w:pStyle w:val="TDC3"/>
-                <w:tabs>
-                  <w:tab w:val="right" w:leader="dot" w:pos="8494"/>
-                </w:tabs>
-                <w:rPr>
-                  <w:rFonts w:eastAsiaTheme="minorEastAsia"/>
-                  <w:noProof/>
-                  <w:lang w:eastAsia="es-ES"/>
-                </w:rPr>
-              </w:pPr>
-              <w:hyperlink w:anchor="_Toc526712575" w:history="1">
-                <w:r>
-                  <w:rPr>
-                    <w:rStyle w:val="Hipervnculo"/>
-                    <w:noProof/>
-                  </w:rPr>
-                  <w:t>Añadir o eliminar juegos de la lista personal</w:t>
-                </w:r>
-                <w:r>
-                  <w:rPr>
-                    <w:noProof/>
-                    <w:webHidden/>
-                  </w:rPr>
-                  <w:tab/>
-                </w:r>
-                <w:r>
-                  <w:rPr>
-                    <w:noProof/>
-                    <w:webHidden/>
-                  </w:rPr>
-                  <w:fldChar w:fldCharType="begin"/>
-                </w:r>
-                <w:r>
-                  <w:rPr>
-                    <w:noProof/>
-                    <w:webHidden/>
-                  </w:rPr>
-                  <w:instrText xml:space="preserve"> PAGEREF _Toc526712575 \h </w:instrText>
-                </w:r>
-                <w:r>
-                  <w:rPr>
-                    <w:noProof/>
-                    <w:webHidden/>
-                  </w:rPr>
-                </w:r>
-                <w:r>
-                  <w:rPr>
-                    <w:noProof/>
-                    <w:webHidden/>
-                  </w:rPr>
-                  <w:fldChar w:fldCharType="separate"/>
-                </w:r>
-                <w:r>
-                  <w:rPr>
-                    <w:noProof/>
-                    <w:webHidden/>
-                  </w:rPr>
-                  <w:t>7</w:t>
-                </w:r>
-                <w:r>
-                  <w:rPr>
-                    <w:noProof/>
-                    <w:webHidden/>
-                  </w:rPr>
-                  <w:fldChar w:fldCharType="end"/>
-                </w:r>
-              </w:hyperlink>
-            </w:p>
-            <w:p>
-              <w:pPr>
-                <w:pStyle w:val="TDC2"/>
-                <w:tabs>
-                  <w:tab w:val="right" w:leader="dot" w:pos="8494"/>
-                </w:tabs>
-                <w:rPr>
-                  <w:rFonts w:eastAsiaTheme="minorEastAsia"/>
-                  <w:noProof/>
-                  <w:lang w:eastAsia="es-ES"/>
-                </w:rPr>
-              </w:pPr>
-              <w:hyperlink w:anchor="_Toc526712576" w:history="1">
-                <w:r>
-                  <w:rPr>
-                    <w:rStyle w:val="Hipervnculo"/>
-                    <w:noProof/>
-                  </w:rPr>
-                  <w:t>Comentarios</w:t>
-                </w:r>
-                <w:r>
-                  <w:rPr>
-                    <w:noProof/>
-                    <w:webHidden/>
-                  </w:rPr>
-                  <w:tab/>
-                </w:r>
-                <w:r>
-                  <w:rPr>
-                    <w:noProof/>
-                    <w:webHidden/>
-                  </w:rPr>
-                  <w:fldChar w:fldCharType="begin"/>
-                </w:r>
-                <w:r>
-                  <w:rPr>
-                    <w:noProof/>
-                    <w:webHidden/>
-                  </w:rPr>
-                  <w:instrText xml:space="preserve"> PAGEREF _Toc526712576 \h </w:instrText>
-                </w:r>
-                <w:r>
-                  <w:rPr>
-                    <w:noProof/>
-                    <w:webHidden/>
-                  </w:rPr>
-                </w:r>
-                <w:r>
-                  <w:rPr>
-                    <w:noProof/>
-                    <w:webHidden/>
-                  </w:rPr>
-                  <w:fldChar w:fldCharType="separate"/>
-                </w:r>
-                <w:r>
-                  <w:rPr>
-                    <w:noProof/>
-                    <w:webHidden/>
-                  </w:rPr>
-                  <w:t>7</w:t>
-                </w:r>
-                <w:r>
-                  <w:rPr>
-                    <w:noProof/>
-                    <w:webHidden/>
-                  </w:rPr>
-                  <w:fldChar w:fldCharType="end"/>
-                </w:r>
-              </w:hyperlink>
-            </w:p>
-            <w:p>
-              <w:pPr>
-                <w:pStyle w:val="TDC3"/>
-                <w:tabs>
-                  <w:tab w:val="right" w:leader="dot" w:pos="8494"/>
-                </w:tabs>
-                <w:rPr>
-                  <w:rFonts w:eastAsiaTheme="minorEastAsia"/>
-                  <w:noProof/>
-                  <w:lang w:eastAsia="es-ES"/>
-                </w:rPr>
-              </w:pPr>
-              <w:hyperlink w:anchor="_Toc526712577" w:history="1">
-                <w:r>
-                  <w:rPr>
-                    <w:rStyle w:val="Hipervnculo"/>
-                    <w:noProof/>
-                  </w:rPr>
-                  <w:t>Ver comentarios</w:t>
-                </w:r>
-                <w:r>
-                  <w:rPr>
-                    <w:noProof/>
-                    <w:webHidden/>
-                  </w:rPr>
-                  <w:tab/>
-                </w:r>
-                <w:r>
-                  <w:rPr>
-                    <w:noProof/>
-                    <w:webHidden/>
-                  </w:rPr>
-                  <w:fldChar w:fldCharType="begin"/>
-                </w:r>
-                <w:r>
-                  <w:rPr>
-                    <w:noProof/>
-                    <w:webHidden/>
-                  </w:rPr>
-                  <w:instrText xml:space="preserve"> PAGEREF _Toc526712577 \h </w:instrText>
-                </w:r>
-                <w:r>
-                  <w:rPr>
-                    <w:noProof/>
-                    <w:webHidden/>
-                  </w:rPr>
-                </w:r>
-                <w:r>
-                  <w:rPr>
-                    <w:noProof/>
-                    <w:webHidden/>
-                  </w:rPr>
-                  <w:fldChar w:fldCharType="separate"/>
-                </w:r>
-                <w:r>
-                  <w:rPr>
-                    <w:noProof/>
-                    <w:webHidden/>
-                  </w:rPr>
-                  <w:t>7</w:t>
-                </w:r>
-                <w:r>
-                  <w:rPr>
-                    <w:noProof/>
-                    <w:webHidden/>
-                  </w:rPr>
-                  <w:fldChar w:fldCharType="end"/>
-                </w:r>
-              </w:hyperlink>
-            </w:p>
-            <w:p>
-              <w:pPr>
-                <w:pStyle w:val="TDC3"/>
-                <w:tabs>
-                  <w:tab w:val="right" w:leader="dot" w:pos="8494"/>
-                </w:tabs>
-                <w:rPr>
-                  <w:rFonts w:eastAsiaTheme="minorEastAsia"/>
-                  <w:noProof/>
-                  <w:lang w:eastAsia="es-ES"/>
-                </w:rPr>
-              </w:pPr>
-              <w:hyperlink w:anchor="_Toc526712578" w:history="1">
-                <w:r>
-                  <w:rPr>
-                    <w:rStyle w:val="Hipervnculo"/>
-                    <w:noProof/>
-                  </w:rPr>
-                  <w:t>Crear comentarios</w:t>
-                </w:r>
-                <w:r>
-                  <w:rPr>
-                    <w:noProof/>
-                    <w:webHidden/>
-                  </w:rPr>
-                  <w:tab/>
-                </w:r>
-                <w:r>
-                  <w:rPr>
-                    <w:noProof/>
-                    <w:webHidden/>
-                  </w:rPr>
-                  <w:fldChar w:fldCharType="begin"/>
-                </w:r>
-                <w:r>
-                  <w:rPr>
-                    <w:noProof/>
-                    <w:webHidden/>
-                  </w:rPr>
-                  <w:instrText xml:space="preserve"> PAGEREF _Toc526712578 \h </w:instrText>
+                  <w:instrText xml:space="preserve"> PAGEREF _Toc526761303 \h </w:instrText>
                 </w:r>
                 <w:r>
                   <w:rPr>
@@ -2232,103 +2268,24 @@
         </w:sdt>
         <w:p>
           <w:pPr>
-            <w:pStyle w:val="TtuloTDC"/>
-          </w:pPr>
-        </w:p>
-        <w:p>
-          <w:pPr>
             <w:rPr>
+              <w:rFonts w:asciiTheme="majorHAnsi" w:eastAsiaTheme="majorEastAsia" w:hAnsiTheme="majorHAnsi" w:cstheme="majorBidi"/>
+              <w:color w:val="2F5496" w:themeColor="accent1" w:themeShade="BF"/>
+              <w:sz w:val="32"/>
+              <w:szCs w:val="32"/>
               <w:lang w:eastAsia="es-ES"/>
             </w:rPr>
           </w:pPr>
-        </w:p>
-        <w:p>
-          <w:pPr>
-            <w:rPr>
-              <w:lang w:eastAsia="es-ES"/>
-            </w:rPr>
-          </w:pPr>
-        </w:p>
-        <w:p>
-          <w:pPr>
-            <w:rPr>
-              <w:lang w:eastAsia="es-ES"/>
-            </w:rPr>
-          </w:pPr>
-        </w:p>
-        <w:p>
-          <w:pPr>
-            <w:rPr>
-              <w:lang w:eastAsia="es-ES"/>
-            </w:rPr>
-          </w:pPr>
-        </w:p>
-        <w:p>
-          <w:pPr>
-            <w:rPr>
-              <w:lang w:eastAsia="es-ES"/>
-            </w:rPr>
-          </w:pPr>
-        </w:p>
-        <w:p>
-          <w:pPr>
-            <w:rPr>
-              <w:lang w:eastAsia="es-ES"/>
-            </w:rPr>
-          </w:pPr>
-        </w:p>
-        <w:p>
-          <w:pPr>
-            <w:rPr>
-              <w:lang w:eastAsia="es-ES"/>
-            </w:rPr>
-          </w:pPr>
-        </w:p>
-        <w:p>
-          <w:pPr>
-            <w:rPr>
-              <w:lang w:eastAsia="es-ES"/>
-            </w:rPr>
-          </w:pPr>
-        </w:p>
-        <w:p>
-          <w:pPr>
-            <w:pStyle w:val="TtuloTDC"/>
-          </w:pPr>
-        </w:p>
-        <w:p>
-          <w:pPr>
-            <w:pStyle w:val="TtuloTDC"/>
-          </w:pPr>
-        </w:p>
-        <w:p>
-          <w:pPr>
-            <w:pStyle w:val="TtuloTDC"/>
-          </w:pPr>
-        </w:p>
-        <w:p>
-          <w:pPr>
-            <w:rPr>
-              <w:lang w:eastAsia="es-ES"/>
-            </w:rPr>
-          </w:pPr>
-        </w:p>
-        <w:p>
-          <w:pPr>
-            <w:pStyle w:val="TtuloTDC"/>
-            <w:rPr>
-              <w:rFonts w:asciiTheme="minorHAnsi" w:eastAsiaTheme="minorHAnsi" w:hAnsiTheme="minorHAnsi" w:cstheme="minorBidi"/>
-              <w:color w:val="auto"/>
-              <w:sz w:val="22"/>
-              <w:szCs w:val="22"/>
-            </w:rPr>
-          </w:pPr>
+          <w:r>
+            <w:br w:type="page"/>
+          </w:r>
         </w:p>
         <w:p>
           <w:pPr>
             <w:pStyle w:val="TtuloTDC"/>
           </w:pPr>
           <w:r>
+            <w:lastRenderedPageBreak/>
             <w:t>Figuras</w:t>
           </w:r>
         </w:p>
@@ -2374,7 +2331,7 @@
             </w:rPr>
             <w:fldChar w:fldCharType="separate"/>
           </w:r>
-          <w:hyperlink w:anchor="_Toc526712579" w:history="1">
+          <w:hyperlink w:anchor="_Toc526761315" w:history="1">
             <w:r>
               <w:rPr>
                 <w:rStyle w:val="Hipervnculo"/>
@@ -2401,7 +2358,7 @@
                 <w:noProof/>
                 <w:webHidden/>
               </w:rPr>
-              <w:instrText xml:space="preserve"> PAGEREF _Toc526712579 \h </w:instrText>
+              <w:instrText xml:space="preserve"> PAGEREF _Toc526761315 \h </w:instrText>
             </w:r>
             <w:r>
               <w:rPr>
@@ -2444,7 +2401,7 @@
               <w:lang w:eastAsia="es-ES"/>
             </w:rPr>
           </w:pPr>
-          <w:hyperlink w:anchor="_Toc526712580" w:history="1">
+          <w:hyperlink w:anchor="_Toc526761316" w:history="1">
             <w:r>
               <w:rPr>
                 <w:rStyle w:val="Hipervnculo"/>
@@ -2471,7 +2428,7 @@
                 <w:noProof/>
                 <w:webHidden/>
               </w:rPr>
-              <w:instrText xml:space="preserve"> PAGEREF _Toc526712580 \h </w:instrText>
+              <w:instrText xml:space="preserve"> PAGEREF _Toc526761316 \h </w:instrText>
             </w:r>
             <w:r>
               <w:rPr>
@@ -2514,7 +2471,7 @@
               <w:lang w:eastAsia="es-ES"/>
             </w:rPr>
           </w:pPr>
-          <w:hyperlink w:anchor="_Toc526712581" w:history="1">
+          <w:hyperlink w:anchor="_Toc526761317" w:history="1">
             <w:r>
               <w:rPr>
                 <w:rStyle w:val="Hipervnculo"/>
@@ -2541,7 +2498,7 @@
                 <w:noProof/>
                 <w:webHidden/>
               </w:rPr>
-              <w:instrText xml:space="preserve"> PAGEREF _Toc526712581 \h </w:instrText>
+              <w:instrText xml:space="preserve"> PAGEREF _Toc526761317 \h </w:instrText>
             </w:r>
             <w:r>
               <w:rPr>
@@ -2584,7 +2541,7 @@
               <w:lang w:eastAsia="es-ES"/>
             </w:rPr>
           </w:pPr>
-          <w:hyperlink w:anchor="_Toc526712582" w:history="1">
+          <w:hyperlink w:anchor="_Toc526761318" w:history="1">
             <w:r>
               <w:rPr>
                 <w:rStyle w:val="Hipervnculo"/>
@@ -2611,7 +2568,7 @@
                 <w:noProof/>
                 <w:webHidden/>
               </w:rPr>
-              <w:instrText xml:space="preserve"> PAGEREF _Toc526712582 \h </w:instrText>
+              <w:instrText xml:space="preserve"> PAGEREF _Toc526761318 \h </w:instrText>
             </w:r>
             <w:r>
               <w:rPr>
@@ -2654,7 +2611,7 @@
               <w:lang w:eastAsia="es-ES"/>
             </w:rPr>
           </w:pPr>
-          <w:hyperlink w:anchor="_Toc526712583" w:history="1">
+          <w:hyperlink w:anchor="_Toc526761319" w:history="1">
             <w:r>
               <w:rPr>
                 <w:rStyle w:val="Hipervnculo"/>
@@ -2681,7 +2638,7 @@
                 <w:noProof/>
                 <w:webHidden/>
               </w:rPr>
-              <w:instrText xml:space="preserve"> PAGEREF _Toc526712583 \h </w:instrText>
+              <w:instrText xml:space="preserve"> PAGEREF _Toc526761319 \h </w:instrText>
             </w:r>
             <w:r>
               <w:rPr>
@@ -2724,7 +2681,7 @@
               <w:lang w:eastAsia="es-ES"/>
             </w:rPr>
           </w:pPr>
-          <w:hyperlink w:anchor="_Toc526712584" w:history="1">
+          <w:hyperlink w:anchor="_Toc526761320" w:history="1">
             <w:r>
               <w:rPr>
                 <w:rStyle w:val="Hipervnculo"/>
@@ -2751,7 +2708,7 @@
                 <w:noProof/>
                 <w:webHidden/>
               </w:rPr>
-              <w:instrText xml:space="preserve"> PAGEREF _Toc526712584 \h </w:instrText>
+              <w:instrText xml:space="preserve"> PAGEREF _Toc526761320 \h </w:instrText>
             </w:r>
             <w:r>
               <w:rPr>
@@ -2794,7 +2751,7 @@
               <w:lang w:eastAsia="es-ES"/>
             </w:rPr>
           </w:pPr>
-          <w:hyperlink w:anchor="_Toc526712585" w:history="1">
+          <w:hyperlink w:anchor="_Toc526761321" w:history="1">
             <w:r>
               <w:rPr>
                 <w:rStyle w:val="Hipervnculo"/>
@@ -2821,7 +2778,7 @@
                 <w:noProof/>
                 <w:webHidden/>
               </w:rPr>
-              <w:instrText xml:space="preserve"> PAGEREF _Toc526712585 \h </w:instrText>
+              <w:instrText xml:space="preserve"> PAGEREF _Toc526761321 \h </w:instrText>
             </w:r>
             <w:r>
               <w:rPr>
@@ -3000,12 +2957,12 @@
       <w:pPr>
         <w:pStyle w:val="Ttulo1"/>
       </w:pPr>
-      <w:bookmarkStart w:id="0" w:name="_Toc526712564"/>
+      <w:bookmarkStart w:id="1" w:name="_Toc526761290"/>
       <w:r>
         <w:lastRenderedPageBreak/>
         <w:t>Introducción</w:t>
       </w:r>
-      <w:bookmarkEnd w:id="0"/>
+      <w:bookmarkEnd w:id="1"/>
     </w:p>
     <w:p>
       <w:r>
@@ -3039,7 +2996,7 @@
       <w:pPr>
         <w:pStyle w:val="Ttulo1"/>
       </w:pPr>
-      <w:bookmarkStart w:id="1" w:name="_Toc526712565"/>
+      <w:bookmarkStart w:id="2" w:name="_Toc526761291"/>
       <w:r>
         <w:t xml:space="preserve">Descripción de </w:t>
       </w:r>
@@ -3047,7 +3004,7 @@
       <w:r>
         <w:t>GameBook</w:t>
       </w:r>
-      <w:bookmarkEnd w:id="1"/>
+      <w:bookmarkEnd w:id="2"/>
       <w:proofErr w:type="spellEnd"/>
     </w:p>
     <w:p>
@@ -3096,11 +3053,11 @@
       <w:pPr>
         <w:pStyle w:val="Ttulo1"/>
       </w:pPr>
-      <w:bookmarkStart w:id="2" w:name="_Toc526712566"/>
+      <w:bookmarkStart w:id="3" w:name="_Toc526761292"/>
       <w:r>
         <w:t>Acceso al sistema</w:t>
       </w:r>
-      <w:bookmarkEnd w:id="2"/>
+      <w:bookmarkEnd w:id="3"/>
     </w:p>
     <w:p>
       <w:r>
@@ -3142,12 +3099,12 @@
       <w:pPr>
         <w:pStyle w:val="Ttulo1"/>
       </w:pPr>
-      <w:bookmarkStart w:id="3" w:name="_Toc526712568"/>
+      <w:bookmarkStart w:id="4" w:name="_Toc526761293"/>
       <w:proofErr w:type="spellStart"/>
       <w:r>
         <w:t>Login</w:t>
       </w:r>
-      <w:bookmarkEnd w:id="3"/>
+      <w:bookmarkEnd w:id="4"/>
       <w:proofErr w:type="spellEnd"/>
     </w:p>
     <w:p>
@@ -3254,7 +3211,7 @@
         <w:pStyle w:val="Descripcin"/>
         <w:jc w:val="center"/>
       </w:pPr>
-      <w:bookmarkStart w:id="4" w:name="_Toc526712579"/>
+      <w:bookmarkStart w:id="5" w:name="_Toc526761315"/>
       <w:r>
         <w:t xml:space="preserve">Figura </w:t>
       </w:r>
@@ -3274,6 +3231,9 @@
         <w:t>1</w:t>
       </w:r>
       <w:r>
+        <w:rPr>
+          <w:noProof/>
+        </w:rPr>
         <w:fldChar w:fldCharType="end"/>
       </w:r>
       <w:r>
@@ -3283,7 +3243,7 @@
       <w:r>
         <w:t>login</w:t>
       </w:r>
-      <w:bookmarkEnd w:id="4"/>
+      <w:bookmarkEnd w:id="5"/>
       <w:proofErr w:type="spellEnd"/>
     </w:p>
     <w:p>
@@ -3421,11 +3381,11 @@
       <w:pPr>
         <w:pStyle w:val="Ttulo1"/>
       </w:pPr>
-      <w:bookmarkStart w:id="5" w:name="_Toc526712569"/>
+      <w:bookmarkStart w:id="6" w:name="_Toc526761294"/>
       <w:r>
         <w:t>Registro</w:t>
       </w:r>
-      <w:bookmarkEnd w:id="5"/>
+      <w:bookmarkEnd w:id="6"/>
     </w:p>
     <w:p>
       <w:r>
@@ -3436,6 +3396,9 @@
         <w:t>login</w:t>
       </w:r>
       <w:proofErr w:type="spellEnd"/>
+      <w:r>
+        <w:t xml:space="preserve"> descrito anteriormente</w:t>
+      </w:r>
       <w:r>
         <w:t>.</w:t>
       </w:r>
@@ -3553,7 +3516,7 @@
         <w:pStyle w:val="Descripcin"/>
         <w:jc w:val="center"/>
       </w:pPr>
-      <w:bookmarkStart w:id="6" w:name="_Toc526712580"/>
+      <w:bookmarkStart w:id="7" w:name="_Toc526761316"/>
       <w:r>
         <w:t xml:space="preserve">Figura </w:t>
       </w:r>
@@ -3573,12 +3536,15 @@
         <w:t>2</w:t>
       </w:r>
       <w:r>
+        <w:rPr>
+          <w:noProof/>
+        </w:rPr>
         <w:fldChar w:fldCharType="end"/>
       </w:r>
       <w:r>
         <w:t>.Formulario de registro</w:t>
       </w:r>
-      <w:bookmarkEnd w:id="6"/>
+      <w:bookmarkEnd w:id="7"/>
     </w:p>
     <w:p>
       <w:r>
@@ -3721,11 +3687,11 @@
       <w:pPr>
         <w:pStyle w:val="Ttulo1"/>
       </w:pPr>
-      <w:bookmarkStart w:id="7" w:name="_Toc526712570"/>
+      <w:bookmarkStart w:id="8" w:name="_Toc526761295"/>
       <w:r>
         <w:t>Cerrar sesión</w:t>
       </w:r>
-      <w:bookmarkEnd w:id="7"/>
+      <w:bookmarkEnd w:id="8"/>
     </w:p>
     <w:p>
       <w:r>
@@ -3738,14 +3704,20 @@
         <w:t>Cerrar sesión</w:t>
       </w:r>
       <w:r>
-        <w:t>” disponible en la barra superior.</w:t>
+        <w:t>” disponible en la barra superior</w:t>
+      </w:r>
+      <w:r>
+        <w:t>, de esta manera el usuario volverá a ser anónimo</w:t>
+      </w:r>
+      <w:r>
+        <w:t>.</w:t>
       </w:r>
     </w:p>
     <w:p>
       <w:pPr>
         <w:pStyle w:val="Ttulo1"/>
       </w:pPr>
-      <w:bookmarkStart w:id="8" w:name="_Toc526712571"/>
+      <w:bookmarkStart w:id="9" w:name="_Toc526761296"/>
       <w:r>
         <w:lastRenderedPageBreak/>
         <w:t>Búsqueda</w:t>
@@ -3753,7 +3725,7 @@
       <w:r>
         <w:t xml:space="preserve"> de contenido</w:t>
       </w:r>
-      <w:bookmarkEnd w:id="8"/>
+      <w:bookmarkEnd w:id="9"/>
     </w:p>
     <w:p>
       <w:r>
@@ -3827,7 +3799,7 @@
         <w:pStyle w:val="Descripcin"/>
         <w:jc w:val="center"/>
       </w:pPr>
-      <w:bookmarkStart w:id="9" w:name="_Toc526712581"/>
+      <w:bookmarkStart w:id="10" w:name="_Toc526761317"/>
       <w:r>
         <w:t xml:space="preserve">Figura </w:t>
       </w:r>
@@ -3847,6 +3819,9 @@
         <w:t>3</w:t>
       </w:r>
       <w:r>
+        <w:rPr>
+          <w:noProof/>
+        </w:rPr>
         <w:fldChar w:fldCharType="end"/>
       </w:r>
       <w:r>
@@ -3860,7 +3835,7 @@
       <w:r>
         <w:t>.</w:t>
       </w:r>
-      <w:bookmarkEnd w:id="9"/>
+      <w:bookmarkEnd w:id="10"/>
     </w:p>
     <w:p>
       <w:r>
@@ -4012,7 +3987,7 @@
         <w:pStyle w:val="Descripcin"/>
         <w:jc w:val="center"/>
       </w:pPr>
-      <w:bookmarkStart w:id="10" w:name="_Toc526712582"/>
+      <w:bookmarkStart w:id="11" w:name="_Toc526761318"/>
       <w:r>
         <w:t xml:space="preserve">Figura </w:t>
       </w:r>
@@ -4032,6 +4007,9 @@
         <w:t>4</w:t>
       </w:r>
       <w:r>
+        <w:rPr>
+          <w:noProof/>
+        </w:rPr>
         <w:fldChar w:fldCharType="end"/>
       </w:r>
       <w:r>
@@ -4045,22 +4023,28 @@
       <w:r>
         <w:t>” en la barra de búsqueda.</w:t>
       </w:r>
-      <w:bookmarkEnd w:id="10"/>
+      <w:bookmarkEnd w:id="11"/>
     </w:p>
     <w:p>
       <w:pPr>
         <w:pStyle w:val="Ttulo1"/>
       </w:pPr>
-      <w:bookmarkStart w:id="11" w:name="_Toc526712572"/>
+      <w:bookmarkStart w:id="12" w:name="_Toc526761297"/>
       <w:r>
         <w:lastRenderedPageBreak/>
         <w:t>Ver la ficha de información de un juego</w:t>
       </w:r>
-      <w:bookmarkEnd w:id="11"/>
-    </w:p>
-    <w:p>
-      <w:r>
-        <w:t>Para acceder a la ficha de información de un videojuego se debe seleccionar la caratula dentro de la lista de la página principal o dentro de la lista de juegos de un usuario.</w:t>
+      <w:bookmarkEnd w:id="12"/>
+    </w:p>
+    <w:p>
+      <w:r>
+        <w:t xml:space="preserve">Para acceder a la ficha de información de un videojuego se debe seleccionar la </w:t>
+      </w:r>
+      <w:r>
+        <w:t>portada</w:t>
+      </w:r>
+      <w:r>
+        <w:t xml:space="preserve"> dentro de la lista de la página principal o dentro de la lista de juegos de un usuario.</w:t>
       </w:r>
     </w:p>
     <w:p>
@@ -4131,7 +4115,7 @@
         <w:pStyle w:val="Descripcin"/>
         <w:jc w:val="center"/>
       </w:pPr>
-      <w:bookmarkStart w:id="12" w:name="_Toc526712583"/>
+      <w:bookmarkStart w:id="13" w:name="_Toc526761319"/>
       <w:r>
         <w:t xml:space="preserve">Figura </w:t>
       </w:r>
@@ -4151,22 +4135,25 @@
         <w:t>5</w:t>
       </w:r>
       <w:r>
+        <w:rPr>
+          <w:noProof/>
+        </w:rPr>
         <w:fldChar w:fldCharType="end"/>
       </w:r>
       <w:r>
         <w:t>.Ficha con la información de un videojuego</w:t>
       </w:r>
-      <w:bookmarkEnd w:id="12"/>
+      <w:bookmarkEnd w:id="13"/>
     </w:p>
     <w:p>
       <w:pPr>
         <w:pStyle w:val="Ttulo1"/>
       </w:pPr>
-      <w:bookmarkStart w:id="13" w:name="_Toc526712573"/>
+      <w:bookmarkStart w:id="14" w:name="_Toc526761298"/>
       <w:r>
         <w:t>Lista de juegos personal</w:t>
       </w:r>
-      <w:bookmarkEnd w:id="13"/>
+      <w:bookmarkEnd w:id="14"/>
     </w:p>
     <w:p>
       <w:r>
@@ -4258,11 +4245,11 @@
       <w:pPr>
         <w:pStyle w:val="Ttulo2"/>
       </w:pPr>
-      <w:bookmarkStart w:id="14" w:name="_Toc526712574"/>
+      <w:bookmarkStart w:id="15" w:name="_Toc526761299"/>
       <w:r>
         <w:t>Acceder a la lista de juegos personal</w:t>
       </w:r>
-      <w:bookmarkEnd w:id="14"/>
+      <w:bookmarkEnd w:id="15"/>
     </w:p>
     <w:p>
       <w:r>
@@ -4282,12 +4269,12 @@
       <w:pPr>
         <w:pStyle w:val="Ttulo2"/>
       </w:pPr>
-      <w:bookmarkStart w:id="15" w:name="_Toc526712575"/>
+      <w:bookmarkStart w:id="16" w:name="_Toc526761300"/>
       <w:r>
         <w:lastRenderedPageBreak/>
         <w:t>Añadir o eliminar juegos de la lista personal</w:t>
       </w:r>
-      <w:bookmarkEnd w:id="15"/>
+      <w:bookmarkEnd w:id="16"/>
     </w:p>
     <w:p>
       <w:r>
@@ -4344,9 +4331,11 @@
       <w:pPr>
         <w:pStyle w:val="Ttulo1"/>
       </w:pPr>
+      <w:bookmarkStart w:id="17" w:name="_Toc526761301"/>
       <w:r>
         <w:t>Comentarios</w:t>
       </w:r>
+      <w:bookmarkEnd w:id="17"/>
     </w:p>
     <w:p>
       <w:r>
@@ -4360,11 +4349,11 @@
       <w:pPr>
         <w:pStyle w:val="Ttulo2"/>
       </w:pPr>
-      <w:bookmarkStart w:id="16" w:name="_Toc526712577"/>
+      <w:bookmarkStart w:id="18" w:name="_Toc526761302"/>
       <w:r>
         <w:t>Ver comentarios</w:t>
       </w:r>
-      <w:bookmarkEnd w:id="16"/>
+      <w:bookmarkEnd w:id="18"/>
     </w:p>
     <w:p>
       <w:r>
@@ -4428,15 +4417,13 @@
           </wp:inline>
         </w:drawing>
       </w:r>
-      <w:bookmarkStart w:id="17" w:name="_GoBack"/>
-      <w:bookmarkEnd w:id="17"/>
     </w:p>
     <w:p>
       <w:pPr>
         <w:pStyle w:val="Descripcin"/>
         <w:jc w:val="center"/>
       </w:pPr>
-      <w:bookmarkStart w:id="18" w:name="_Toc526712584"/>
+      <w:bookmarkStart w:id="19" w:name="_Toc526761320"/>
       <w:r>
         <w:t xml:space="preserve">Figura </w:t>
       </w:r>
@@ -4456,23 +4443,26 @@
         <w:t>6</w:t>
       </w:r>
       <w:r>
+        <w:rPr>
+          <w:noProof/>
+        </w:rPr>
         <w:fldChar w:fldCharType="end"/>
       </w:r>
       <w:r>
         <w:t>. Lista de comentarios con 1 comentario.</w:t>
       </w:r>
-      <w:bookmarkEnd w:id="18"/>
+      <w:bookmarkEnd w:id="19"/>
     </w:p>
     <w:p/>
     <w:p>
       <w:pPr>
         <w:pStyle w:val="Ttulo2"/>
       </w:pPr>
-      <w:bookmarkStart w:id="19" w:name="_Toc526712578"/>
+      <w:bookmarkStart w:id="20" w:name="_Toc526761303"/>
       <w:r>
         <w:t>Crear comentarios</w:t>
       </w:r>
-      <w:bookmarkEnd w:id="19"/>
+      <w:bookmarkEnd w:id="20"/>
     </w:p>
     <w:p>
       <w:r>
@@ -4545,7 +4535,7 @@
         <w:pStyle w:val="Descripcin"/>
         <w:jc w:val="center"/>
       </w:pPr>
-      <w:bookmarkStart w:id="20" w:name="_Toc526712585"/>
+      <w:bookmarkStart w:id="21" w:name="_Toc526761321"/>
       <w:r>
         <w:t xml:space="preserve">Figura </w:t>
       </w:r>
@@ -4565,12 +4555,15 @@
         <w:t>7</w:t>
       </w:r>
       <w:r>
+        <w:rPr>
+          <w:noProof/>
+        </w:rPr>
         <w:fldChar w:fldCharType="end"/>
       </w:r>
       <w:r>
         <w:t>. Entrada de comentarios</w:t>
       </w:r>
-      <w:bookmarkEnd w:id="20"/>
+      <w:bookmarkEnd w:id="21"/>
     </w:p>
     <w:p>
       <w:r>
@@ -4627,6 +4620,7 @@
         <w:docPartUnique/>
       </w:docPartObj>
     </w:sdtPr>
+    <w:sdtEndPr/>
     <w:sdtContent>
       <w:p>
         <w:pPr>
@@ -4680,15 +4674,7 @@
       <w:pStyle w:val="Piedepgina"/>
     </w:pPr>
     <w:r>
-      <w:t xml:space="preserve">Oriol </w:t>
-    </w:r>
-    <w:proofErr w:type="spellStart"/>
-    <w:r>
-      <w:t>Invernón</w:t>
-    </w:r>
-    <w:proofErr w:type="spellEnd"/>
-    <w:r>
-      <w:t xml:space="preserve"> Llaneza</w:t>
+      <w:t>Oriol Invernón Llaneza</w:t>
     </w:r>
   </w:p>
   <w:p>
@@ -5620,6 +5606,7 @@
   <w:style w:type="character" w:default="1" w:styleId="Fuentedeprrafopredeter">
     <w:name w:val="Default Paragraph Font"/>
     <w:uiPriority w:val="1"/>
+    <w:semiHidden/>
     <w:unhideWhenUsed/>
   </w:style>
   <w:style w:type="table" w:default="1" w:styleId="Tablanormal">
@@ -6193,7 +6180,7 @@
 </file>
 
 <file path=customXml/itemProps1.xml><?xml version="1.0" encoding="utf-8"?>
-<ds:datastoreItem xmlns:ds="http://schemas.openxmlformats.org/officeDocument/2006/customXml" ds:itemID="{05A984B7-C48B-4910-9A9D-30F48F53F50A}">
+<ds:datastoreItem xmlns:ds="http://schemas.openxmlformats.org/officeDocument/2006/customXml" ds:itemID="{7429CB81-A1EB-41EA-8F54-D7879D0AF5BD}">
   <ds:schemaRefs>
     <ds:schemaRef ds:uri="http://schemas.openxmlformats.org/officeDocument/2006/bibliography"/>
   </ds:schemaRefs>

</xml_diff>